<commit_message>
added ss of prototypes
</commit_message>
<xml_diff>
--- a/Aplicatie SMURD.docx
+++ b/Aplicatie SMURD.docx
@@ -6109,21 +6109,7 @@
         <w:rPr>
           <w:lang w:val="en-US"/>
         </w:rPr>
-        <w:t xml:space="preserve"> </w:t>
-      </w:r>
-      <w:proofErr w:type="spellStart"/>
-      <w:r>
-        <w:rPr>
-          <w:lang w:val="en-US"/>
-        </w:rPr>
-        <w:t>si</w:t>
-      </w:r>
-      <w:proofErr w:type="spellEnd"/>
-      <w:r>
-        <w:rPr>
-          <w:lang w:val="en-US"/>
-        </w:rPr>
-        <w:t xml:space="preserve"> are </w:t>
+        <w:t xml:space="preserve"> si are </w:t>
       </w:r>
       <w:proofErr w:type="spellStart"/>
       <w:r>
@@ -6780,14 +6766,14 @@
         <w:rPr>
           <w:lang w:val="en-US"/>
         </w:rPr>
-        <w:t xml:space="preserve"> s</w:t>
-      </w:r>
-      <w:proofErr w:type="spellStart"/>
-      <w:r>
-        <w:rPr>
-          <w:lang w:val="en-US"/>
-        </w:rPr>
-        <w:t>murd</w:t>
+        <w:t xml:space="preserve"> </w:t>
+      </w:r>
+      <w:proofErr w:type="spellStart"/>
+      <w:r>
+        <w:rPr>
+          <w:lang w:val="en-US"/>
+        </w:rPr>
+        <w:t>smurd</w:t>
       </w:r>
       <w:proofErr w:type="spellEnd"/>
       <w:r>
@@ -19514,13 +19500,7 @@
         <w:rPr>
           <w:lang w:val="en-US"/>
         </w:rPr>
-        <w:t>c</w:t>
-      </w:r>
-      <w:r>
-        <w:rPr>
-          <w:lang w:val="en-US"/>
-        </w:rPr>
-        <w:t>ertificatului</w:t>
+        <w:t>certificatului</w:t>
       </w:r>
       <w:proofErr w:type="spellEnd"/>
       <w:r>
@@ -19613,10 +19593,10 @@
           <w:lang w:val="en-US"/>
         </w:rPr>
         <w:drawing>
-          <wp:inline distT="0" distB="0" distL="0" distR="0" wp14:anchorId="1F07E70B" wp14:editId="0D37514A">
-            <wp:extent cx="1329459" cy="1665255"/>
-            <wp:effectExtent l="38100" t="38100" r="17145" b="24130"/>
-            <wp:docPr id="5" name="Picture 5" descr="Graphical user interface, website&#10;&#10;Description automatically generated"/>
+          <wp:inline distT="0" distB="0" distL="0" distR="0" wp14:anchorId="6B59CE70" wp14:editId="2D859B10">
+            <wp:extent cx="1702540" cy="1716224"/>
+            <wp:effectExtent l="38100" t="25400" r="24765" b="24130"/>
+            <wp:docPr id="3" name="Picture 3" descr="Graphical user interface, application, website&#10;&#10;Description automatically generated"/>
             <wp:cNvGraphicFramePr>
               <a:graphicFrameLocks xmlns:a="http://schemas.openxmlformats.org/drawingml/2006/main" noChangeAspect="1"/>
             </wp:cNvGraphicFramePr>
@@ -19624,24 +19604,24 @@
               <a:graphicData uri="http://schemas.openxmlformats.org/drawingml/2006/picture">
                 <pic:pic xmlns:pic="http://schemas.openxmlformats.org/drawingml/2006/picture">
                   <pic:nvPicPr>
-                    <pic:cNvPr id="2" name="Picture 2" descr="Graphical user interface, website&#10;&#10;Description automatically generated"/>
+                    <pic:cNvPr id="3" name="Picture 3" descr="Graphical user interface, application, website&#10;&#10;Description automatically generated"/>
                     <pic:cNvPicPr/>
                   </pic:nvPicPr>
                   <pic:blipFill rotWithShape="1">
-                    <a:blip r:embed="rId8" cstate="print">
+                    <a:blip r:embed="rId9" cstate="print">
                       <a:extLst>
                         <a:ext uri="{28A0092B-C50C-407E-A947-70E740481C1C}">
                           <a14:useLocalDpi xmlns:a14="http://schemas.microsoft.com/office/drawing/2010/main" val="0"/>
                         </a:ext>
                       </a:extLst>
                     </a:blip>
-                    <a:srcRect b="25077"/>
+                    <a:srcRect b="42166"/>
                     <a:stretch/>
                   </pic:blipFill>
                   <pic:spPr bwMode="auto">
                     <a:xfrm flipH="1">
                       <a:off x="0" y="0"/>
-                      <a:ext cx="1410368" cy="1766600"/>
+                      <a:ext cx="1710943" cy="1724694"/>
                     </a:xfrm>
                     <a:prstGeom prst="rect">
                       <a:avLst/>
@@ -19805,6 +19785,12 @@
               </w:rPr>
               <w:t xml:space="preserve"> </w:t>
             </w:r>
+            <w:r>
+              <w:rPr>
+                <w:lang w:val="en-US"/>
+              </w:rPr>
+              <w:t xml:space="preserve">in navbar </w:t>
+            </w:r>
             <w:proofErr w:type="spellStart"/>
             <w:r>
               <w:rPr>
@@ -19817,58 +19803,8 @@
               <w:rPr>
                 <w:lang w:val="en-US"/>
               </w:rPr>
-              <w:t xml:space="preserve"> mare </w:t>
-            </w:r>
-            <w:proofErr w:type="spellStart"/>
-            <w:r>
-              <w:rPr>
-                <w:lang w:val="en-US"/>
-              </w:rPr>
-              <w:t>rosu</w:t>
-            </w:r>
-            <w:proofErr w:type="spellEnd"/>
-            <w:r>
-              <w:rPr>
-                <w:lang w:val="en-US"/>
-              </w:rPr>
-              <w:t xml:space="preserve">, de </w:t>
-            </w:r>
-            <w:proofErr w:type="spellStart"/>
-            <w:r>
-              <w:rPr>
-                <w:lang w:val="en-US"/>
-              </w:rPr>
-              <w:t>raportare</w:t>
-            </w:r>
-            <w:proofErr w:type="spellEnd"/>
-            <w:r>
-              <w:rPr>
-                <w:lang w:val="en-US"/>
-              </w:rPr>
-              <w:t xml:space="preserve"> a </w:t>
-            </w:r>
-            <w:proofErr w:type="spellStart"/>
-            <w:r>
-              <w:rPr>
-                <w:lang w:val="en-US"/>
-              </w:rPr>
-              <w:t>unei</w:t>
-            </w:r>
-            <w:proofErr w:type="spellEnd"/>
-            <w:r>
-              <w:rPr>
-                <w:lang w:val="en-US"/>
-              </w:rPr>
-              <w:t xml:space="preserve"> </w:t>
-            </w:r>
-            <w:proofErr w:type="spellStart"/>
-            <w:r>
-              <w:rPr>
-                <w:lang w:val="en-US"/>
-              </w:rPr>
-              <w:t>urgente</w:t>
-            </w:r>
-            <w:proofErr w:type="spellEnd"/>
+              <w:t xml:space="preserve"> de “Become a volunteer”</w:t>
+            </w:r>
           </w:p>
         </w:tc>
       </w:tr>
@@ -19898,6 +19834,411 @@
                 <w:lang w:val="en-US"/>
               </w:rPr>
             </w:pPr>
+            <w:proofErr w:type="spellStart"/>
+            <w:r>
+              <w:rPr>
+                <w:lang w:val="en-US"/>
+              </w:rPr>
+              <w:t>Butonul</w:t>
+            </w:r>
+            <w:proofErr w:type="spellEnd"/>
+            <w:r>
+              <w:rPr>
+                <w:lang w:val="en-US"/>
+              </w:rPr>
+              <w:t xml:space="preserve"> din navbar de Become a volunteer</w:t>
+            </w:r>
+            <w:r>
+              <w:rPr>
+                <w:lang w:val="en-US"/>
+              </w:rPr>
+              <w:t xml:space="preserve"> care </w:t>
+            </w:r>
+            <w:proofErr w:type="spellStart"/>
+            <w:r>
+              <w:rPr>
+                <w:lang w:val="en-US"/>
+              </w:rPr>
+              <w:t>va</w:t>
+            </w:r>
+            <w:proofErr w:type="spellEnd"/>
+            <w:r>
+              <w:rPr>
+                <w:lang w:val="en-US"/>
+              </w:rPr>
+              <w:t xml:space="preserve"> </w:t>
+            </w:r>
+            <w:proofErr w:type="spellStart"/>
+            <w:r>
+              <w:rPr>
+                <w:lang w:val="en-US"/>
+              </w:rPr>
+              <w:t>redirecta</w:t>
+            </w:r>
+            <w:proofErr w:type="spellEnd"/>
+            <w:r>
+              <w:rPr>
+                <w:lang w:val="en-US"/>
+              </w:rPr>
+              <w:t xml:space="preserve"> </w:t>
+            </w:r>
+            <w:proofErr w:type="spellStart"/>
+            <w:r>
+              <w:rPr>
+                <w:lang w:val="en-US"/>
+              </w:rPr>
+              <w:t>utilizatorul</w:t>
+            </w:r>
+            <w:proofErr w:type="spellEnd"/>
+            <w:r>
+              <w:rPr>
+                <w:lang w:val="en-US"/>
+              </w:rPr>
+              <w:t xml:space="preserve"> </w:t>
+            </w:r>
+            <w:proofErr w:type="spellStart"/>
+            <w:r>
+              <w:rPr>
+                <w:lang w:val="en-US"/>
+              </w:rPr>
+              <w:t>catre</w:t>
+            </w:r>
+            <w:proofErr w:type="spellEnd"/>
+            <w:r>
+              <w:rPr>
+                <w:lang w:val="en-US"/>
+              </w:rPr>
+              <w:t xml:space="preserve"> </w:t>
+            </w:r>
+            <w:proofErr w:type="spellStart"/>
+            <w:r>
+              <w:rPr>
+                <w:lang w:val="en-US"/>
+              </w:rPr>
+              <w:t>pagina</w:t>
+            </w:r>
+            <w:proofErr w:type="spellEnd"/>
+            <w:r>
+              <w:rPr>
+                <w:lang w:val="en-US"/>
+              </w:rPr>
+              <w:t xml:space="preserve"> de become a volunteer. In </w:t>
+            </w:r>
+            <w:proofErr w:type="spellStart"/>
+            <w:r>
+              <w:rPr>
+                <w:lang w:val="en-US"/>
+              </w:rPr>
+              <w:t>cazul</w:t>
+            </w:r>
+            <w:proofErr w:type="spellEnd"/>
+            <w:r>
+              <w:rPr>
+                <w:lang w:val="en-US"/>
+              </w:rPr>
+              <w:t xml:space="preserve"> in care nu </w:t>
+            </w:r>
+            <w:proofErr w:type="spellStart"/>
+            <w:r>
+              <w:rPr>
+                <w:lang w:val="en-US"/>
+              </w:rPr>
+              <w:t>va</w:t>
+            </w:r>
+            <w:proofErr w:type="spellEnd"/>
+            <w:r>
+              <w:rPr>
+                <w:lang w:val="en-US"/>
+              </w:rPr>
+              <w:t xml:space="preserve"> fi </w:t>
+            </w:r>
+            <w:proofErr w:type="spellStart"/>
+            <w:r>
+              <w:rPr>
+                <w:lang w:val="en-US"/>
+              </w:rPr>
+              <w:t>logat</w:t>
+            </w:r>
+            <w:proofErr w:type="spellEnd"/>
+            <w:r>
+              <w:rPr>
+                <w:lang w:val="en-US"/>
+              </w:rPr>
+              <w:t xml:space="preserve">, </w:t>
+            </w:r>
+            <w:proofErr w:type="spellStart"/>
+            <w:r>
+              <w:rPr>
+                <w:lang w:val="en-US"/>
+              </w:rPr>
+              <w:t>va</w:t>
+            </w:r>
+            <w:proofErr w:type="spellEnd"/>
+            <w:r>
+              <w:rPr>
+                <w:lang w:val="en-US"/>
+              </w:rPr>
+              <w:t xml:space="preserve"> </w:t>
+            </w:r>
+            <w:proofErr w:type="spellStart"/>
+            <w:r>
+              <w:rPr>
+                <w:lang w:val="en-US"/>
+              </w:rPr>
+              <w:t>aparea</w:t>
+            </w:r>
+            <w:proofErr w:type="spellEnd"/>
+            <w:r>
+              <w:rPr>
+                <w:lang w:val="en-US"/>
+              </w:rPr>
+              <w:t xml:space="preserve"> un pop up </w:t>
+            </w:r>
+            <w:proofErr w:type="spellStart"/>
+            <w:r>
+              <w:rPr>
+                <w:lang w:val="en-US"/>
+              </w:rPr>
+              <w:t>pentru</w:t>
+            </w:r>
+            <w:proofErr w:type="spellEnd"/>
+            <w:r>
+              <w:rPr>
+                <w:lang w:val="en-US"/>
+              </w:rPr>
+              <w:t xml:space="preserve"> </w:t>
+            </w:r>
+            <w:proofErr w:type="spellStart"/>
+            <w:r>
+              <w:rPr>
+                <w:lang w:val="en-US"/>
+              </w:rPr>
+              <w:t>logare</w:t>
+            </w:r>
+            <w:proofErr w:type="spellEnd"/>
+            <w:r>
+              <w:rPr>
+                <w:lang w:val="en-US"/>
+              </w:rPr>
+              <w:t>/sign up.</w:t>
+            </w:r>
+          </w:p>
+          <w:p>
+            <w:pPr>
+              <w:rPr>
+                <w:lang w:val="en-US"/>
+              </w:rPr>
+            </w:pPr>
+            <w:proofErr w:type="spellStart"/>
+            <w:r>
+              <w:rPr>
+                <w:lang w:val="en-US"/>
+              </w:rPr>
+              <w:t>Apoi</w:t>
+            </w:r>
+            <w:proofErr w:type="spellEnd"/>
+            <w:r>
+              <w:rPr>
+                <w:lang w:val="en-US"/>
+              </w:rPr>
+              <w:t xml:space="preserve"> </w:t>
+            </w:r>
+            <w:proofErr w:type="spellStart"/>
+            <w:r>
+              <w:rPr>
+                <w:lang w:val="en-US"/>
+              </w:rPr>
+              <w:t>campurile</w:t>
+            </w:r>
+            <w:proofErr w:type="spellEnd"/>
+            <w:r>
+              <w:rPr>
+                <w:lang w:val="en-US"/>
+              </w:rPr>
+              <w:t xml:space="preserve"> </w:t>
+            </w:r>
+            <w:proofErr w:type="spellStart"/>
+            <w:r>
+              <w:rPr>
+                <w:lang w:val="en-US"/>
+              </w:rPr>
+              <w:t>vor</w:t>
+            </w:r>
+            <w:proofErr w:type="spellEnd"/>
+            <w:r>
+              <w:rPr>
+                <w:lang w:val="en-US"/>
+              </w:rPr>
+              <w:t xml:space="preserve"> </w:t>
+            </w:r>
+            <w:proofErr w:type="spellStart"/>
+            <w:r>
+              <w:rPr>
+                <w:lang w:val="en-US"/>
+              </w:rPr>
+              <w:t>trebui</w:t>
+            </w:r>
+            <w:proofErr w:type="spellEnd"/>
+            <w:r>
+              <w:rPr>
+                <w:lang w:val="en-US"/>
+              </w:rPr>
+              <w:t xml:space="preserve"> </w:t>
+            </w:r>
+            <w:proofErr w:type="spellStart"/>
+            <w:r>
+              <w:rPr>
+                <w:lang w:val="en-US"/>
+              </w:rPr>
+              <w:t>completate</w:t>
+            </w:r>
+            <w:proofErr w:type="spellEnd"/>
+            <w:r>
+              <w:rPr>
+                <w:lang w:val="en-US"/>
+              </w:rPr>
+              <w:t xml:space="preserve">, </w:t>
+            </w:r>
+            <w:proofErr w:type="spellStart"/>
+            <w:r>
+              <w:rPr>
+                <w:lang w:val="en-US"/>
+              </w:rPr>
+              <w:t>iar</w:t>
+            </w:r>
+            <w:proofErr w:type="spellEnd"/>
+            <w:r>
+              <w:rPr>
+                <w:lang w:val="en-US"/>
+              </w:rPr>
+              <w:t xml:space="preserve"> la date of birth </w:t>
+            </w:r>
+            <w:proofErr w:type="spellStart"/>
+            <w:r>
+              <w:rPr>
+                <w:lang w:val="en-US"/>
+              </w:rPr>
+              <w:t>va</w:t>
+            </w:r>
+            <w:proofErr w:type="spellEnd"/>
+            <w:r>
+              <w:rPr>
+                <w:lang w:val="en-US"/>
+              </w:rPr>
+              <w:t xml:space="preserve"> </w:t>
+            </w:r>
+            <w:proofErr w:type="spellStart"/>
+            <w:r>
+              <w:rPr>
+                <w:lang w:val="en-US"/>
+              </w:rPr>
+              <w:t>aparea</w:t>
+            </w:r>
+            <w:proofErr w:type="spellEnd"/>
+            <w:r>
+              <w:rPr>
+                <w:lang w:val="en-US"/>
+              </w:rPr>
+              <w:t xml:space="preserve"> un calendar, la County </w:t>
+            </w:r>
+            <w:proofErr w:type="spellStart"/>
+            <w:r>
+              <w:rPr>
+                <w:lang w:val="en-US"/>
+              </w:rPr>
+              <w:t>si</w:t>
+            </w:r>
+            <w:proofErr w:type="spellEnd"/>
+            <w:r>
+              <w:rPr>
+                <w:lang w:val="en-US"/>
+              </w:rPr>
+              <w:t xml:space="preserve"> City </w:t>
+            </w:r>
+            <w:proofErr w:type="spellStart"/>
+            <w:r>
+              <w:rPr>
+                <w:lang w:val="en-US"/>
+              </w:rPr>
+              <w:t>va</w:t>
+            </w:r>
+            <w:proofErr w:type="spellEnd"/>
+            <w:r>
+              <w:rPr>
+                <w:lang w:val="en-US"/>
+              </w:rPr>
+              <w:t xml:space="preserve"> </w:t>
+            </w:r>
+            <w:proofErr w:type="spellStart"/>
+            <w:r>
+              <w:rPr>
+                <w:lang w:val="en-US"/>
+              </w:rPr>
+              <w:t>aparea</w:t>
+            </w:r>
+            <w:proofErr w:type="spellEnd"/>
+            <w:r>
+              <w:rPr>
+                <w:lang w:val="en-US"/>
+              </w:rPr>
+              <w:t xml:space="preserve"> o </w:t>
+            </w:r>
+            <w:proofErr w:type="spellStart"/>
+            <w:r>
+              <w:rPr>
+                <w:lang w:val="en-US"/>
+              </w:rPr>
+              <w:t>lista</w:t>
+            </w:r>
+            <w:proofErr w:type="spellEnd"/>
+            <w:r>
+              <w:rPr>
+                <w:lang w:val="en-US"/>
+              </w:rPr>
+              <w:t xml:space="preserve"> din care </w:t>
+            </w:r>
+            <w:proofErr w:type="spellStart"/>
+            <w:r>
+              <w:rPr>
+                <w:lang w:val="en-US"/>
+              </w:rPr>
+              <w:t>utilizatorul</w:t>
+            </w:r>
+            <w:proofErr w:type="spellEnd"/>
+            <w:r>
+              <w:rPr>
+                <w:lang w:val="en-US"/>
+              </w:rPr>
+              <w:t xml:space="preserve"> </w:t>
+            </w:r>
+            <w:proofErr w:type="spellStart"/>
+            <w:r>
+              <w:rPr>
+                <w:lang w:val="en-US"/>
+              </w:rPr>
+              <w:t>poate</w:t>
+            </w:r>
+            <w:proofErr w:type="spellEnd"/>
+            <w:r>
+              <w:rPr>
+                <w:lang w:val="en-US"/>
+              </w:rPr>
+              <w:t xml:space="preserve"> </w:t>
+            </w:r>
+            <w:proofErr w:type="spellStart"/>
+            <w:r>
+              <w:rPr>
+                <w:lang w:val="en-US"/>
+              </w:rPr>
+              <w:t>alege</w:t>
+            </w:r>
+            <w:proofErr w:type="spellEnd"/>
+            <w:r>
+              <w:rPr>
+                <w:lang w:val="en-US"/>
+              </w:rPr>
+              <w:t>.</w:t>
+            </w:r>
           </w:p>
         </w:tc>
       </w:tr>
@@ -19994,6 +20335,20 @@
     </w:p>
     <w:p>
       <w:pPr>
+        <w:rPr>
+          <w:lang w:val="en-US"/>
+        </w:rPr>
+      </w:pPr>
+    </w:p>
+    <w:p>
+      <w:pPr>
+        <w:rPr>
+          <w:lang w:val="en-US"/>
+        </w:rPr>
+      </w:pPr>
+    </w:p>
+    <w:p>
+      <w:pPr>
         <w:pStyle w:val="ListParagraph"/>
         <w:numPr>
           <w:ilvl w:val="1"/>
@@ -20008,6 +20363,7 @@
         <w:rPr>
           <w:lang w:val="en-US"/>
         </w:rPr>
+        <w:lastRenderedPageBreak/>
         <w:t>Voluntar</w:t>
       </w:r>
       <w:proofErr w:type="spellEnd"/>
@@ -20176,10 +20532,119 @@
       <w:pPr>
         <w:pStyle w:val="ListParagraph"/>
         <w:ind w:left="1440"/>
-        <w:rPr>
-          <w:lang w:val="en-US"/>
-        </w:rPr>
-      </w:pPr>
+        <w:jc w:val="center"/>
+        <w:rPr>
+          <w:lang w:val="en-US"/>
+        </w:rPr>
+      </w:pPr>
+      <w:r>
+        <w:rPr>
+          <w:noProof/>
+          <w:lang w:val="en-US"/>
+        </w:rPr>
+        <w:drawing>
+          <wp:inline distT="0" distB="0" distL="0" distR="0" wp14:anchorId="3014CB4C" wp14:editId="6FB3FB6C">
+            <wp:extent cx="1263650" cy="1049867"/>
+            <wp:effectExtent l="0" t="0" r="0" b="0"/>
+            <wp:docPr id="9" name="Picture 9" descr="A picture containing diagram&#10;&#10;Description automatically generated"/>
+            <wp:cNvGraphicFramePr>
+              <a:graphicFrameLocks xmlns:a="http://schemas.openxmlformats.org/drawingml/2006/main" noChangeAspect="1"/>
+            </wp:cNvGraphicFramePr>
+            <a:graphic xmlns:a="http://schemas.openxmlformats.org/drawingml/2006/main">
+              <a:graphicData uri="http://schemas.openxmlformats.org/drawingml/2006/picture">
+                <pic:pic xmlns:pic="http://schemas.openxmlformats.org/drawingml/2006/picture">
+                  <pic:nvPicPr>
+                    <pic:cNvPr id="9" name="Picture 9" descr="A picture containing diagram&#10;&#10;Description automatically generated"/>
+                    <pic:cNvPicPr/>
+                  </pic:nvPicPr>
+                  <pic:blipFill rotWithShape="1">
+                    <a:blip r:embed="rId10" cstate="print">
+                      <a:extLst>
+                        <a:ext uri="{28A0092B-C50C-407E-A947-70E740481C1C}">
+                          <a14:useLocalDpi xmlns:a14="http://schemas.microsoft.com/office/drawing/2010/main" val="0"/>
+                        </a:ext>
+                      </a:extLst>
+                    </a:blip>
+                    <a:srcRect b="45203"/>
+                    <a:stretch/>
+                  </pic:blipFill>
+                  <pic:spPr bwMode="auto">
+                    <a:xfrm>
+                      <a:off x="0" y="0"/>
+                      <a:ext cx="1292838" cy="1074117"/>
+                    </a:xfrm>
+                    <a:prstGeom prst="rect">
+                      <a:avLst/>
+                    </a:prstGeom>
+                    <a:ln>
+                      <a:noFill/>
+                    </a:ln>
+                    <a:extLst>
+                      <a:ext uri="{53640926-AAD7-44D8-BBD7-CCE9431645EC}">
+                        <a14:shadowObscured xmlns:a14="http://schemas.microsoft.com/office/drawing/2010/main"/>
+                      </a:ext>
+                    </a:extLst>
+                  </pic:spPr>
+                </pic:pic>
+              </a:graphicData>
+            </a:graphic>
+          </wp:inline>
+        </w:drawing>
+      </w:r>
+      <w:r>
+        <w:rPr>
+          <w:noProof/>
+          <w:lang w:val="en-US"/>
+        </w:rPr>
+        <w:drawing>
+          <wp:inline distT="0" distB="0" distL="0" distR="0" wp14:anchorId="77B798C2" wp14:editId="304349B7">
+            <wp:extent cx="1325880" cy="1110826"/>
+            <wp:effectExtent l="0" t="0" r="0" b="0"/>
+            <wp:docPr id="10" name="Picture 10" descr="Graphical user interface&#10;&#10;Description automatically generated with medium confidence"/>
+            <wp:cNvGraphicFramePr>
+              <a:graphicFrameLocks xmlns:a="http://schemas.openxmlformats.org/drawingml/2006/main" noChangeAspect="1"/>
+            </wp:cNvGraphicFramePr>
+            <a:graphic xmlns:a="http://schemas.openxmlformats.org/drawingml/2006/main">
+              <a:graphicData uri="http://schemas.openxmlformats.org/drawingml/2006/picture">
+                <pic:pic xmlns:pic="http://schemas.openxmlformats.org/drawingml/2006/picture">
+                  <pic:nvPicPr>
+                    <pic:cNvPr id="10" name="Picture 10" descr="Graphical user interface&#10;&#10;Description automatically generated with medium confidence"/>
+                    <pic:cNvPicPr/>
+                  </pic:nvPicPr>
+                  <pic:blipFill rotWithShape="1">
+                    <a:blip r:embed="rId11" cstate="print">
+                      <a:extLst>
+                        <a:ext uri="{28A0092B-C50C-407E-A947-70E740481C1C}">
+                          <a14:useLocalDpi xmlns:a14="http://schemas.microsoft.com/office/drawing/2010/main" val="0"/>
+                        </a:ext>
+                      </a:extLst>
+                    </a:blip>
+                    <a:srcRect b="44742"/>
+                    <a:stretch/>
+                  </pic:blipFill>
+                  <pic:spPr bwMode="auto">
+                    <a:xfrm>
+                      <a:off x="0" y="0"/>
+                      <a:ext cx="1374745" cy="1151765"/>
+                    </a:xfrm>
+                    <a:prstGeom prst="rect">
+                      <a:avLst/>
+                    </a:prstGeom>
+                    <a:ln>
+                      <a:noFill/>
+                    </a:ln>
+                    <a:extLst>
+                      <a:ext uri="{53640926-AAD7-44D8-BBD7-CCE9431645EC}">
+                        <a14:shadowObscured xmlns:a14="http://schemas.microsoft.com/office/drawing/2010/main"/>
+                      </a:ext>
+                    </a:extLst>
+                  </pic:spPr>
+                </pic:pic>
+              </a:graphicData>
+            </a:graphic>
+          </wp:inline>
+        </w:drawing>
+      </w:r>
     </w:p>
     <w:tbl>
       <w:tblPr>
@@ -20426,11 +20891,7 @@
               </w:rPr>
             </w:pPr>
             <w:r>
-              <w:t xml:space="preserve">Descrierea reacțiilor sistemului și a modalității de </w:t>
-            </w:r>
-            <w:r>
-              <w:lastRenderedPageBreak/>
-              <w:t>afișare a informațiilor</w:t>
+              <w:t>Descrierea reacțiilor sistemului și a modalității de afișare a informațiilor</w:t>
             </w:r>
           </w:p>
         </w:tc>
@@ -20573,10 +21034,65 @@
     </w:p>
     <w:p>
       <w:pPr>
-        <w:rPr>
-          <w:lang w:val="en-US"/>
-        </w:rPr>
-      </w:pPr>
+        <w:jc w:val="center"/>
+        <w:rPr>
+          <w:lang w:val="en-US"/>
+        </w:rPr>
+      </w:pPr>
+      <w:r>
+        <w:rPr>
+          <w:noProof/>
+          <w:lang w:val="en-US"/>
+        </w:rPr>
+        <w:drawing>
+          <wp:inline distT="0" distB="0" distL="0" distR="0" wp14:anchorId="5C269A26" wp14:editId="5952BE27">
+            <wp:extent cx="2372360" cy="2201333"/>
+            <wp:effectExtent l="0" t="0" r="0" b="0"/>
+            <wp:docPr id="12" name="Picture 12" descr="Graphical user interface, application&#10;&#10;Description automatically generated"/>
+            <wp:cNvGraphicFramePr>
+              <a:graphicFrameLocks xmlns:a="http://schemas.openxmlformats.org/drawingml/2006/main" noChangeAspect="1"/>
+            </wp:cNvGraphicFramePr>
+            <a:graphic xmlns:a="http://schemas.openxmlformats.org/drawingml/2006/main">
+              <a:graphicData uri="http://schemas.openxmlformats.org/drawingml/2006/picture">
+                <pic:pic xmlns:pic="http://schemas.openxmlformats.org/drawingml/2006/picture">
+                  <pic:nvPicPr>
+                    <pic:cNvPr id="12" name="Picture 12" descr="Graphical user interface, application&#10;&#10;Description automatically generated"/>
+                    <pic:cNvPicPr/>
+                  </pic:nvPicPr>
+                  <pic:blipFill rotWithShape="1">
+                    <a:blip r:embed="rId12" cstate="print">
+                      <a:extLst>
+                        <a:ext uri="{28A0092B-C50C-407E-A947-70E740481C1C}">
+                          <a14:useLocalDpi xmlns:a14="http://schemas.microsoft.com/office/drawing/2010/main" val="0"/>
+                        </a:ext>
+                      </a:extLst>
+                    </a:blip>
+                    <a:srcRect b="46764"/>
+                    <a:stretch/>
+                  </pic:blipFill>
+                  <pic:spPr bwMode="auto">
+                    <a:xfrm>
+                      <a:off x="0" y="0"/>
+                      <a:ext cx="2401146" cy="2228044"/>
+                    </a:xfrm>
+                    <a:prstGeom prst="rect">
+                      <a:avLst/>
+                    </a:prstGeom>
+                    <a:ln>
+                      <a:noFill/>
+                    </a:ln>
+                    <a:extLst>
+                      <a:ext uri="{53640926-AAD7-44D8-BBD7-CCE9431645EC}">
+                        <a14:shadowObscured xmlns:a14="http://schemas.microsoft.com/office/drawing/2010/main"/>
+                      </a:ext>
+                    </a:extLst>
+                  </pic:spPr>
+                </pic:pic>
+              </a:graphicData>
+            </a:graphic>
+          </wp:inline>
+        </w:drawing>
+      </w:r>
     </w:p>
     <w:tbl>
       <w:tblPr>
@@ -20980,10 +21496,66 @@
     </w:p>
     <w:p>
       <w:pPr>
-        <w:rPr>
-          <w:lang w:val="en-US"/>
-        </w:rPr>
-      </w:pPr>
+        <w:jc w:val="center"/>
+        <w:rPr>
+          <w:lang w:val="en-US"/>
+        </w:rPr>
+      </w:pPr>
+      <w:r>
+        <w:rPr>
+          <w:noProof/>
+          <w:lang w:val="en-US"/>
+        </w:rPr>
+        <w:lastRenderedPageBreak/>
+        <w:drawing>
+          <wp:inline distT="0" distB="0" distL="0" distR="0" wp14:anchorId="4AB0A0F4" wp14:editId="2E0F6B3C">
+            <wp:extent cx="1302579" cy="1442085"/>
+            <wp:effectExtent l="0" t="0" r="0" b="0"/>
+            <wp:docPr id="13" name="Picture 13" descr="Graphical user interface, application, map&#10;&#10;Description automatically generated"/>
+            <wp:cNvGraphicFramePr>
+              <a:graphicFrameLocks xmlns:a="http://schemas.openxmlformats.org/drawingml/2006/main" noChangeAspect="1"/>
+            </wp:cNvGraphicFramePr>
+            <a:graphic xmlns:a="http://schemas.openxmlformats.org/drawingml/2006/main">
+              <a:graphicData uri="http://schemas.openxmlformats.org/drawingml/2006/picture">
+                <pic:pic xmlns:pic="http://schemas.openxmlformats.org/drawingml/2006/picture">
+                  <pic:nvPicPr>
+                    <pic:cNvPr id="13" name="Picture 13" descr="Graphical user interface, application, map&#10;&#10;Description automatically generated"/>
+                    <pic:cNvPicPr/>
+                  </pic:nvPicPr>
+                  <pic:blipFill rotWithShape="1">
+                    <a:blip r:embed="rId13" cstate="print">
+                      <a:extLst>
+                        <a:ext uri="{28A0092B-C50C-407E-A947-70E740481C1C}">
+                          <a14:useLocalDpi xmlns:a14="http://schemas.microsoft.com/office/drawing/2010/main" val="0"/>
+                        </a:ext>
+                      </a:extLst>
+                    </a:blip>
+                    <a:srcRect b="36244"/>
+                    <a:stretch/>
+                  </pic:blipFill>
+                  <pic:spPr bwMode="auto">
+                    <a:xfrm>
+                      <a:off x="0" y="0"/>
+                      <a:ext cx="1323498" cy="1465245"/>
+                    </a:xfrm>
+                    <a:prstGeom prst="rect">
+                      <a:avLst/>
+                    </a:prstGeom>
+                    <a:ln>
+                      <a:noFill/>
+                    </a:ln>
+                    <a:extLst>
+                      <a:ext uri="{53640926-AAD7-44D8-BBD7-CCE9431645EC}">
+                        <a14:shadowObscured xmlns:a14="http://schemas.microsoft.com/office/drawing/2010/main"/>
+                      </a:ext>
+                    </a:extLst>
+                  </pic:spPr>
+                </pic:pic>
+              </a:graphicData>
+            </a:graphic>
+          </wp:inline>
+        </w:drawing>
+      </w:r>
     </w:p>
     <w:tbl>
       <w:tblPr>
@@ -21426,10 +21998,119 @@
       <w:pPr>
         <w:pStyle w:val="ListParagraph"/>
         <w:ind w:left="1440"/>
-        <w:rPr>
-          <w:lang w:val="en-US"/>
-        </w:rPr>
-      </w:pPr>
+        <w:jc w:val="center"/>
+        <w:rPr>
+          <w:lang w:val="en-US"/>
+        </w:rPr>
+      </w:pPr>
+      <w:r>
+        <w:rPr>
+          <w:noProof/>
+          <w:lang w:val="en-US"/>
+        </w:rPr>
+        <w:drawing>
+          <wp:inline distT="0" distB="0" distL="0" distR="0" wp14:anchorId="5BA77A4A" wp14:editId="13EA3DBD">
+            <wp:extent cx="1729859" cy="1449281"/>
+            <wp:effectExtent l="0" t="0" r="0" b="0"/>
+            <wp:docPr id="14" name="Picture 14" descr="Graphical user interface&#10;&#10;Description automatically generated with medium confidence"/>
+            <wp:cNvGraphicFramePr>
+              <a:graphicFrameLocks xmlns:a="http://schemas.openxmlformats.org/drawingml/2006/main" noChangeAspect="1"/>
+            </wp:cNvGraphicFramePr>
+            <a:graphic xmlns:a="http://schemas.openxmlformats.org/drawingml/2006/main">
+              <a:graphicData uri="http://schemas.openxmlformats.org/drawingml/2006/picture">
+                <pic:pic xmlns:pic="http://schemas.openxmlformats.org/drawingml/2006/picture">
+                  <pic:nvPicPr>
+                    <pic:cNvPr id="10" name="Picture 10" descr="Graphical user interface&#10;&#10;Description automatically generated with medium confidence"/>
+                    <pic:cNvPicPr/>
+                  </pic:nvPicPr>
+                  <pic:blipFill rotWithShape="1">
+                    <a:blip r:embed="rId14" cstate="print">
+                      <a:extLst>
+                        <a:ext uri="{28A0092B-C50C-407E-A947-70E740481C1C}">
+                          <a14:useLocalDpi xmlns:a14="http://schemas.microsoft.com/office/drawing/2010/main" val="0"/>
+                        </a:ext>
+                      </a:extLst>
+                    </a:blip>
+                    <a:srcRect b="44742"/>
+                    <a:stretch/>
+                  </pic:blipFill>
+                  <pic:spPr bwMode="auto">
+                    <a:xfrm>
+                      <a:off x="0" y="0"/>
+                      <a:ext cx="1803049" cy="1510600"/>
+                    </a:xfrm>
+                    <a:prstGeom prst="rect">
+                      <a:avLst/>
+                    </a:prstGeom>
+                    <a:ln>
+                      <a:noFill/>
+                    </a:ln>
+                    <a:extLst>
+                      <a:ext uri="{53640926-AAD7-44D8-BBD7-CCE9431645EC}">
+                        <a14:shadowObscured xmlns:a14="http://schemas.microsoft.com/office/drawing/2010/main"/>
+                      </a:ext>
+                    </a:extLst>
+                  </pic:spPr>
+                </pic:pic>
+              </a:graphicData>
+            </a:graphic>
+          </wp:inline>
+        </w:drawing>
+      </w:r>
+      <w:r>
+        <w:rPr>
+          <w:noProof/>
+          <w:lang w:val="en-US"/>
+        </w:rPr>
+        <w:drawing>
+          <wp:inline distT="0" distB="0" distL="0" distR="0" wp14:anchorId="222849FF" wp14:editId="0761D1BF">
+            <wp:extent cx="1258963" cy="1449494"/>
+            <wp:effectExtent l="0" t="0" r="0" b="0"/>
+            <wp:docPr id="8" name="Picture 8" descr="Graphical user interface, application&#10;&#10;Description automatically generated"/>
+            <wp:cNvGraphicFramePr>
+              <a:graphicFrameLocks xmlns:a="http://schemas.openxmlformats.org/drawingml/2006/main" noChangeAspect="1"/>
+            </wp:cNvGraphicFramePr>
+            <a:graphic xmlns:a="http://schemas.openxmlformats.org/drawingml/2006/main">
+              <a:graphicData uri="http://schemas.openxmlformats.org/drawingml/2006/picture">
+                <pic:pic xmlns:pic="http://schemas.openxmlformats.org/drawingml/2006/picture">
+                  <pic:nvPicPr>
+                    <pic:cNvPr id="8" name="Picture 8" descr="Graphical user interface, application&#10;&#10;Description automatically generated"/>
+                    <pic:cNvPicPr/>
+                  </pic:nvPicPr>
+                  <pic:blipFill rotWithShape="1">
+                    <a:blip r:embed="rId15" cstate="print">
+                      <a:extLst>
+                        <a:ext uri="{28A0092B-C50C-407E-A947-70E740481C1C}">
+                          <a14:useLocalDpi xmlns:a14="http://schemas.microsoft.com/office/drawing/2010/main" val="0"/>
+                        </a:ext>
+                      </a:extLst>
+                    </a:blip>
+                    <a:srcRect b="24063"/>
+                    <a:stretch/>
+                  </pic:blipFill>
+                  <pic:spPr bwMode="auto">
+                    <a:xfrm>
+                      <a:off x="0" y="0"/>
+                      <a:ext cx="1313745" cy="1512567"/>
+                    </a:xfrm>
+                    <a:prstGeom prst="rect">
+                      <a:avLst/>
+                    </a:prstGeom>
+                    <a:ln>
+                      <a:noFill/>
+                    </a:ln>
+                    <a:extLst>
+                      <a:ext uri="{53640926-AAD7-44D8-BBD7-CCE9431645EC}">
+                        <a14:shadowObscured xmlns:a14="http://schemas.microsoft.com/office/drawing/2010/main"/>
+                      </a:ext>
+                    </a:extLst>
+                  </pic:spPr>
+                </pic:pic>
+              </a:graphicData>
+            </a:graphic>
+          </wp:inline>
+        </w:drawing>
+      </w:r>
     </w:p>
     <w:tbl>
       <w:tblPr>
@@ -21919,6 +22600,73 @@
     </w:p>
     <w:p>
       <w:pPr>
+        <w:pStyle w:val="ListParagraph"/>
+        <w:ind w:left="1440"/>
+        <w:rPr>
+          <w:lang w:val="en-US"/>
+        </w:rPr>
+      </w:pPr>
+      <w:r>
+        <w:rPr>
+          <w:noProof/>
+          <w:lang w:val="en-US"/>
+        </w:rPr>
+        <w:lastRenderedPageBreak/>
+        <w:drawing>
+          <wp:inline distT="0" distB="0" distL="0" distR="0" wp14:anchorId="17275687" wp14:editId="5B2F2CAB">
+            <wp:extent cx="1649729" cy="1691089"/>
+            <wp:effectExtent l="38100" t="25400" r="14605" b="23495"/>
+            <wp:docPr id="21" name="Picture 21" descr="Graphical user interface, application, website, PowerPoint&#10;&#10;Description automatically generated"/>
+            <wp:cNvGraphicFramePr>
+              <a:graphicFrameLocks xmlns:a="http://schemas.openxmlformats.org/drawingml/2006/main" noChangeAspect="1"/>
+            </wp:cNvGraphicFramePr>
+            <a:graphic xmlns:a="http://schemas.openxmlformats.org/drawingml/2006/main">
+              <a:graphicData uri="http://schemas.openxmlformats.org/drawingml/2006/picture">
+                <pic:pic xmlns:pic="http://schemas.openxmlformats.org/drawingml/2006/picture">
+                  <pic:nvPicPr>
+                    <pic:cNvPr id="4" name="Picture 4" descr="Graphical user interface, application, website, PowerPoint&#10;&#10;Description automatically generated"/>
+                    <pic:cNvPicPr/>
+                  </pic:nvPicPr>
+                  <pic:blipFill rotWithShape="1">
+                    <a:blip r:embed="rId7" cstate="print">
+                      <a:extLst>
+                        <a:ext uri="{28A0092B-C50C-407E-A947-70E740481C1C}">
+                          <a14:useLocalDpi xmlns:a14="http://schemas.microsoft.com/office/drawing/2010/main" val="0"/>
+                        </a:ext>
+                      </a:extLst>
+                    </a:blip>
+                    <a:srcRect b="56414"/>
+                    <a:stretch/>
+                  </pic:blipFill>
+                  <pic:spPr bwMode="auto">
+                    <a:xfrm flipH="1">
+                      <a:off x="0" y="0"/>
+                      <a:ext cx="1658950" cy="1700542"/>
+                    </a:xfrm>
+                    <a:prstGeom prst="rect">
+                      <a:avLst/>
+                    </a:prstGeom>
+                    <a:scene3d>
+                      <a:camera prst="orthographicFront">
+                        <a:rot lat="0" lon="10800000" rev="0"/>
+                      </a:camera>
+                      <a:lightRig rig="threePt" dir="t"/>
+                    </a:scene3d>
+                    <a:extLst>
+                      <a:ext uri="{53640926-AAD7-44D8-BBD7-CCE9431645EC}">
+                        <a14:shadowObscured xmlns:a14="http://schemas.microsoft.com/office/drawing/2010/main"/>
+                      </a:ext>
+                    </a:extLst>
+                  </pic:spPr>
+                </pic:pic>
+              </a:graphicData>
+            </a:graphic>
+          </wp:inline>
+        </w:drawing>
+      </w:r>
+    </w:p>
+    <w:p>
+      <w:pPr>
         <w:rPr>
           <w:lang w:val="en-US"/>
         </w:rPr>
@@ -22073,58 +22821,8 @@
               <w:rPr>
                 <w:lang w:val="en-US"/>
               </w:rPr>
-              <w:t xml:space="preserve"> mare </w:t>
-            </w:r>
-            <w:proofErr w:type="spellStart"/>
-            <w:r>
-              <w:rPr>
-                <w:lang w:val="en-US"/>
-              </w:rPr>
-              <w:t>rosu</w:t>
-            </w:r>
-            <w:proofErr w:type="spellEnd"/>
-            <w:r>
-              <w:rPr>
-                <w:lang w:val="en-US"/>
-              </w:rPr>
-              <w:t xml:space="preserve">, de </w:t>
-            </w:r>
-            <w:proofErr w:type="spellStart"/>
-            <w:r>
-              <w:rPr>
-                <w:lang w:val="en-US"/>
-              </w:rPr>
-              <w:t>raportare</w:t>
-            </w:r>
-            <w:proofErr w:type="spellEnd"/>
-            <w:r>
-              <w:rPr>
-                <w:lang w:val="en-US"/>
-              </w:rPr>
-              <w:t xml:space="preserve"> a </w:t>
-            </w:r>
-            <w:proofErr w:type="spellStart"/>
-            <w:r>
-              <w:rPr>
-                <w:lang w:val="en-US"/>
-              </w:rPr>
-              <w:t>unei</w:t>
-            </w:r>
-            <w:proofErr w:type="spellEnd"/>
-            <w:r>
-              <w:rPr>
-                <w:lang w:val="en-US"/>
-              </w:rPr>
-              <w:t xml:space="preserve"> </w:t>
-            </w:r>
-            <w:proofErr w:type="spellStart"/>
-            <w:r>
-              <w:rPr>
-                <w:lang w:val="en-US"/>
-              </w:rPr>
-              <w:t>urgente</w:t>
-            </w:r>
-            <w:proofErr w:type="spellEnd"/>
+              <w:t xml:space="preserve"> de Teste. …</w:t>
+            </w:r>
           </w:p>
         </w:tc>
       </w:tr>
@@ -22140,7 +22838,6 @@
               </w:rPr>
             </w:pPr>
             <w:r>
-              <w:lastRenderedPageBreak/>
               <w:t>Menționarea elementelor de interfață cu care interacționează utilizatorul</w:t>
             </w:r>
           </w:p>
@@ -22302,6 +22999,70 @@
         <w:t>ajutor</w:t>
       </w:r>
       <w:proofErr w:type="spellEnd"/>
+    </w:p>
+    <w:p>
+      <w:pPr>
+        <w:pStyle w:val="ListParagraph"/>
+        <w:ind w:left="1440"/>
+        <w:jc w:val="center"/>
+        <w:rPr>
+          <w:lang w:val="en-US"/>
+        </w:rPr>
+      </w:pPr>
+      <w:r>
+        <w:rPr>
+          <w:noProof/>
+          <w:lang w:val="en-US"/>
+        </w:rPr>
+        <w:drawing>
+          <wp:inline distT="0" distB="0" distL="0" distR="0" wp14:anchorId="2CE1C7B8" wp14:editId="5C5FBC5A">
+            <wp:extent cx="1185005" cy="1261192"/>
+            <wp:effectExtent l="0" t="0" r="0" b="0"/>
+            <wp:docPr id="7" name="Picture 7" descr="Graphical user interface&#10;&#10;Description automatically generated"/>
+            <wp:cNvGraphicFramePr>
+              <a:graphicFrameLocks xmlns:a="http://schemas.openxmlformats.org/drawingml/2006/main" noChangeAspect="1"/>
+            </wp:cNvGraphicFramePr>
+            <a:graphic xmlns:a="http://schemas.openxmlformats.org/drawingml/2006/main">
+              <a:graphicData uri="http://schemas.openxmlformats.org/drawingml/2006/picture">
+                <pic:pic xmlns:pic="http://schemas.openxmlformats.org/drawingml/2006/picture">
+                  <pic:nvPicPr>
+                    <pic:cNvPr id="7" name="Picture 7" descr="Graphical user interface&#10;&#10;Description automatically generated"/>
+                    <pic:cNvPicPr/>
+                  </pic:nvPicPr>
+                  <pic:blipFill rotWithShape="1">
+                    <a:blip r:embed="rId16" cstate="print">
+                      <a:extLst>
+                        <a:ext uri="{28A0092B-C50C-407E-A947-70E740481C1C}">
+                          <a14:useLocalDpi xmlns:a14="http://schemas.microsoft.com/office/drawing/2010/main" val="0"/>
+                        </a:ext>
+                      </a:extLst>
+                    </a:blip>
+                    <a:srcRect b="38939"/>
+                    <a:stretch/>
+                  </pic:blipFill>
+                  <pic:spPr bwMode="auto">
+                    <a:xfrm>
+                      <a:off x="0" y="0"/>
+                      <a:ext cx="1293728" cy="1376905"/>
+                    </a:xfrm>
+                    <a:prstGeom prst="rect">
+                      <a:avLst/>
+                    </a:prstGeom>
+                    <a:ln>
+                      <a:noFill/>
+                    </a:ln>
+                    <a:extLst>
+                      <a:ext uri="{53640926-AAD7-44D8-BBD7-CCE9431645EC}">
+                        <a14:shadowObscured xmlns:a14="http://schemas.microsoft.com/office/drawing/2010/main"/>
+                      </a:ext>
+                    </a:extLst>
+                  </pic:spPr>
+                </pic:pic>
+              </a:graphicData>
+            </a:graphic>
+          </wp:inline>
+        </w:drawing>
+      </w:r>
     </w:p>
     <w:p>
       <w:pPr>
@@ -22373,18 +23134,12 @@
                 <w:lang w:val="en-US"/>
               </w:rPr>
             </w:pPr>
-            <w:r>
-              <w:rPr>
-                <w:lang w:val="en-US"/>
-              </w:rPr>
-              <w:t xml:space="preserve">In </w:t>
-            </w:r>
-            <w:proofErr w:type="spellStart"/>
-            <w:r>
-              <w:rPr>
-                <w:lang w:val="en-US"/>
-              </w:rPr>
-              <w:t>pagina</w:t>
+            <w:proofErr w:type="spellStart"/>
+            <w:r>
+              <w:rPr>
+                <w:lang w:val="en-US"/>
+              </w:rPr>
+              <w:t>Dupa</w:t>
             </w:r>
             <w:proofErr w:type="spellEnd"/>
             <w:r>
@@ -22398,7 +23153,55 @@
               <w:rPr>
                 <w:lang w:val="en-US"/>
               </w:rPr>
-              <w:t>principala</w:t>
+              <w:t>logare</w:t>
+            </w:r>
+            <w:proofErr w:type="spellEnd"/>
+            <w:r>
+              <w:rPr>
+                <w:lang w:val="en-US"/>
+              </w:rPr>
+              <w:t xml:space="preserve">, in </w:t>
+            </w:r>
+            <w:proofErr w:type="spellStart"/>
+            <w:r>
+              <w:rPr>
+                <w:lang w:val="en-US"/>
+              </w:rPr>
+              <w:t>cazul</w:t>
+            </w:r>
+            <w:proofErr w:type="spellEnd"/>
+            <w:r>
+              <w:rPr>
+                <w:lang w:val="en-US"/>
+              </w:rPr>
+              <w:t xml:space="preserve"> in care </w:t>
+            </w:r>
+            <w:proofErr w:type="spellStart"/>
+            <w:r>
+              <w:rPr>
+                <w:lang w:val="en-US"/>
+              </w:rPr>
+              <w:t>este</w:t>
+            </w:r>
+            <w:proofErr w:type="spellEnd"/>
+            <w:r>
+              <w:rPr>
+                <w:lang w:val="en-US"/>
+              </w:rPr>
+              <w:t xml:space="preserve"> admin</w:t>
+            </w:r>
+            <w:r>
+              <w:rPr>
+                <w:lang w:val="en-US"/>
+              </w:rPr>
+              <w:t xml:space="preserve"> ii </w:t>
+            </w:r>
+            <w:proofErr w:type="spellStart"/>
+            <w:r>
+              <w:rPr>
+                <w:lang w:val="en-US"/>
+              </w:rPr>
+              <w:t>va</w:t>
             </w:r>
             <w:proofErr w:type="spellEnd"/>
             <w:r>
@@ -22407,14 +23210,56 @@
               </w:rPr>
               <w:t xml:space="preserve"> </w:t>
             </w:r>
-            <w:proofErr w:type="gramStart"/>
-            <w:r>
-              <w:rPr>
-                <w:lang w:val="en-US"/>
-              </w:rPr>
-              <w:t>a</w:t>
-            </w:r>
-            <w:proofErr w:type="gramEnd"/>
+            <w:proofErr w:type="spellStart"/>
+            <w:r>
+              <w:rPr>
+                <w:lang w:val="en-US"/>
+              </w:rPr>
+              <w:t>aparea</w:t>
+            </w:r>
+            <w:proofErr w:type="spellEnd"/>
+            <w:r>
+              <w:rPr>
+                <w:lang w:val="en-US"/>
+              </w:rPr>
+              <w:t xml:space="preserve"> un </w:t>
+            </w:r>
+            <w:proofErr w:type="spellStart"/>
+            <w:r>
+              <w:rPr>
+                <w:lang w:val="en-US"/>
+              </w:rPr>
+              <w:t>meniu</w:t>
+            </w:r>
+            <w:proofErr w:type="spellEnd"/>
+            <w:r>
+              <w:rPr>
+                <w:lang w:val="en-US"/>
+              </w:rPr>
+              <w:t xml:space="preserve"> in care </w:t>
+            </w:r>
+            <w:proofErr w:type="spellStart"/>
+            <w:r>
+              <w:rPr>
+                <w:lang w:val="en-US"/>
+              </w:rPr>
+              <w:t>poate</w:t>
+            </w:r>
+            <w:proofErr w:type="spellEnd"/>
+            <w:r>
+              <w:rPr>
+                <w:lang w:val="en-US"/>
+              </w:rPr>
+              <w:t xml:space="preserve"> intra </w:t>
+            </w:r>
+            <w:proofErr w:type="spellStart"/>
+            <w:r>
+              <w:rPr>
+                <w:lang w:val="en-US"/>
+              </w:rPr>
+              <w:t>sa</w:t>
+            </w:r>
+            <w:proofErr w:type="spellEnd"/>
             <w:r>
               <w:rPr>
                 <w:lang w:val="en-US"/>
@@ -22426,7 +23271,7 @@
               <w:rPr>
                 <w:lang w:val="en-US"/>
               </w:rPr>
-              <w:t>aplicatiei</w:t>
+              <w:t>vada</w:t>
             </w:r>
             <w:proofErr w:type="spellEnd"/>
             <w:r>
@@ -22440,7 +23285,35 @@
               <w:rPr>
                 <w:lang w:val="en-US"/>
               </w:rPr>
-              <w:t>exista</w:t>
+              <w:t>lista</w:t>
+            </w:r>
+            <w:proofErr w:type="spellEnd"/>
+            <w:r>
+              <w:rPr>
+                <w:lang w:val="en-US"/>
+              </w:rPr>
+              <w:t xml:space="preserve"> cu </w:t>
+            </w:r>
+            <w:proofErr w:type="spellStart"/>
+            <w:r>
+              <w:rPr>
+                <w:lang w:val="en-US"/>
+              </w:rPr>
+              <w:t>cererile</w:t>
+            </w:r>
+            <w:proofErr w:type="spellEnd"/>
+            <w:r>
+              <w:rPr>
+                <w:lang w:val="en-US"/>
+              </w:rPr>
+              <w:t xml:space="preserve"> de a devein </w:t>
+            </w:r>
+            <w:proofErr w:type="spellStart"/>
+            <w:r>
+              <w:rPr>
+                <w:lang w:val="en-US"/>
+              </w:rPr>
+              <w:t>voluntar</w:t>
             </w:r>
             <w:proofErr w:type="spellEnd"/>
             <w:r>
@@ -22454,65 +23327,15 @@
               <w:rPr>
                 <w:lang w:val="en-US"/>
               </w:rPr>
-              <w:t>butonul</w:t>
-            </w:r>
-            <w:proofErr w:type="spellEnd"/>
-            <w:r>
-              <w:rPr>
-                <w:lang w:val="en-US"/>
-              </w:rPr>
-              <w:t xml:space="preserve"> mare </w:t>
-            </w:r>
-            <w:proofErr w:type="spellStart"/>
-            <w:r>
-              <w:rPr>
-                <w:lang w:val="en-US"/>
-              </w:rPr>
-              <w:t>rosu</w:t>
-            </w:r>
-            <w:proofErr w:type="spellEnd"/>
-            <w:r>
-              <w:rPr>
-                <w:lang w:val="en-US"/>
-              </w:rPr>
-              <w:t xml:space="preserve">, de </w:t>
-            </w:r>
-            <w:proofErr w:type="spellStart"/>
-            <w:r>
-              <w:rPr>
-                <w:lang w:val="en-US"/>
-              </w:rPr>
-              <w:t>raportare</w:t>
-            </w:r>
-            <w:proofErr w:type="spellEnd"/>
-            <w:r>
-              <w:rPr>
-                <w:lang w:val="en-US"/>
-              </w:rPr>
-              <w:t xml:space="preserve"> a </w:t>
-            </w:r>
-            <w:proofErr w:type="spellStart"/>
-            <w:r>
-              <w:rPr>
-                <w:lang w:val="en-US"/>
-              </w:rPr>
-              <w:t>unei</w:t>
-            </w:r>
-            <w:proofErr w:type="spellEnd"/>
-            <w:r>
-              <w:rPr>
-                <w:lang w:val="en-US"/>
-              </w:rPr>
-              <w:t xml:space="preserve"> </w:t>
-            </w:r>
-            <w:proofErr w:type="spellStart"/>
-            <w:r>
-              <w:rPr>
-                <w:lang w:val="en-US"/>
-              </w:rPr>
-              <w:t>urgente</w:t>
-            </w:r>
-            <w:proofErr w:type="spellEnd"/>
+              <w:t>noi</w:t>
+            </w:r>
+            <w:proofErr w:type="spellEnd"/>
+            <w:r>
+              <w:rPr>
+                <w:lang w:val="en-US"/>
+              </w:rPr>
+              <w:t>.</w:t>
+            </w:r>
           </w:p>
         </w:tc>
       </w:tr>
@@ -22706,10 +23529,123 @@
     </w:p>
     <w:p>
       <w:pPr>
-        <w:rPr>
-          <w:lang w:val="en-US"/>
-        </w:rPr>
-      </w:pPr>
+        <w:jc w:val="center"/>
+        <w:rPr>
+          <w:lang w:val="en-US"/>
+        </w:rPr>
+      </w:pPr>
+      <w:r>
+        <w:rPr>
+          <w:noProof/>
+          <w:lang w:val="en-US"/>
+        </w:rPr>
+        <w:lastRenderedPageBreak/>
+        <w:drawing>
+          <wp:inline distT="0" distB="0" distL="0" distR="0" wp14:anchorId="6A10D32C" wp14:editId="22823C91">
+            <wp:extent cx="1649729" cy="1691089"/>
+            <wp:effectExtent l="38100" t="25400" r="14605" b="23495"/>
+            <wp:docPr id="17" name="Picture 17" descr="Graphical user interface, application, website, PowerPoint&#10;&#10;Description automatically generated"/>
+            <wp:cNvGraphicFramePr>
+              <a:graphicFrameLocks xmlns:a="http://schemas.openxmlformats.org/drawingml/2006/main" noChangeAspect="1"/>
+            </wp:cNvGraphicFramePr>
+            <a:graphic xmlns:a="http://schemas.openxmlformats.org/drawingml/2006/main">
+              <a:graphicData uri="http://schemas.openxmlformats.org/drawingml/2006/picture">
+                <pic:pic xmlns:pic="http://schemas.openxmlformats.org/drawingml/2006/picture">
+                  <pic:nvPicPr>
+                    <pic:cNvPr id="4" name="Picture 4" descr="Graphical user interface, application, website, PowerPoint&#10;&#10;Description automatically generated"/>
+                    <pic:cNvPicPr/>
+                  </pic:nvPicPr>
+                  <pic:blipFill rotWithShape="1">
+                    <a:blip r:embed="rId7" cstate="print">
+                      <a:extLst>
+                        <a:ext uri="{28A0092B-C50C-407E-A947-70E740481C1C}">
+                          <a14:useLocalDpi xmlns:a14="http://schemas.microsoft.com/office/drawing/2010/main" val="0"/>
+                        </a:ext>
+                      </a:extLst>
+                    </a:blip>
+                    <a:srcRect b="56414"/>
+                    <a:stretch/>
+                  </pic:blipFill>
+                  <pic:spPr bwMode="auto">
+                    <a:xfrm flipH="1">
+                      <a:off x="0" y="0"/>
+                      <a:ext cx="1658950" cy="1700542"/>
+                    </a:xfrm>
+                    <a:prstGeom prst="rect">
+                      <a:avLst/>
+                    </a:prstGeom>
+                    <a:scene3d>
+                      <a:camera prst="orthographicFront">
+                        <a:rot lat="0" lon="10800000" rev="0"/>
+                      </a:camera>
+                      <a:lightRig rig="threePt" dir="t"/>
+                    </a:scene3d>
+                    <a:extLst>
+                      <a:ext uri="{53640926-AAD7-44D8-BBD7-CCE9431645EC}">
+                        <a14:shadowObscured xmlns:a14="http://schemas.microsoft.com/office/drawing/2010/main"/>
+                      </a:ext>
+                    </a:extLst>
+                  </pic:spPr>
+                </pic:pic>
+              </a:graphicData>
+            </a:graphic>
+          </wp:inline>
+        </w:drawing>
+      </w:r>
+      <w:r>
+        <w:rPr>
+          <w:noProof/>
+          <w:lang w:val="en-US"/>
+        </w:rPr>
+        <w:drawing>
+          <wp:inline distT="0" distB="0" distL="0" distR="0" wp14:anchorId="26E9794A" wp14:editId="4186A243">
+            <wp:extent cx="1640546" cy="1708362"/>
+            <wp:effectExtent l="0" t="0" r="0" b="0"/>
+            <wp:docPr id="16" name="Picture 16" descr="Graphical user interface, application&#10;&#10;Description automatically generated"/>
+            <wp:cNvGraphicFramePr>
+              <a:graphicFrameLocks xmlns:a="http://schemas.openxmlformats.org/drawingml/2006/main" noChangeAspect="1"/>
+            </wp:cNvGraphicFramePr>
+            <a:graphic xmlns:a="http://schemas.openxmlformats.org/drawingml/2006/main">
+              <a:graphicData uri="http://schemas.openxmlformats.org/drawingml/2006/picture">
+                <pic:pic xmlns:pic="http://schemas.openxmlformats.org/drawingml/2006/picture">
+                  <pic:nvPicPr>
+                    <pic:cNvPr id="16" name="Picture 16" descr="Graphical user interface, application&#10;&#10;Description automatically generated"/>
+                    <pic:cNvPicPr/>
+                  </pic:nvPicPr>
+                  <pic:blipFill rotWithShape="1">
+                    <a:blip r:embed="rId17" cstate="print">
+                      <a:extLst>
+                        <a:ext uri="{28A0092B-C50C-407E-A947-70E740481C1C}">
+                          <a14:useLocalDpi xmlns:a14="http://schemas.microsoft.com/office/drawing/2010/main" val="0"/>
+                        </a:ext>
+                      </a:extLst>
+                    </a:blip>
+                    <a:srcRect b="40256"/>
+                    <a:stretch/>
+                  </pic:blipFill>
+                  <pic:spPr bwMode="auto">
+                    <a:xfrm>
+                      <a:off x="0" y="0"/>
+                      <a:ext cx="1675070" cy="1744313"/>
+                    </a:xfrm>
+                    <a:prstGeom prst="rect">
+                      <a:avLst/>
+                    </a:prstGeom>
+                    <a:ln>
+                      <a:noFill/>
+                    </a:ln>
+                    <a:extLst>
+                      <a:ext uri="{53640926-AAD7-44D8-BBD7-CCE9431645EC}">
+                        <a14:shadowObscured xmlns:a14="http://schemas.microsoft.com/office/drawing/2010/main"/>
+                      </a:ext>
+                    </a:extLst>
+                  </pic:spPr>
+                </pic:pic>
+              </a:graphicData>
+            </a:graphic>
+          </wp:inline>
+        </w:drawing>
+      </w:r>
     </w:p>
     <w:tbl>
       <w:tblPr>
@@ -22860,58 +23796,42 @@
               <w:rPr>
                 <w:lang w:val="en-US"/>
               </w:rPr>
-              <w:t xml:space="preserve"> mare </w:t>
-            </w:r>
-            <w:proofErr w:type="spellStart"/>
-            <w:r>
-              <w:rPr>
-                <w:lang w:val="en-US"/>
-              </w:rPr>
-              <w:t>rosu</w:t>
-            </w:r>
-            <w:proofErr w:type="spellEnd"/>
-            <w:r>
-              <w:rPr>
-                <w:lang w:val="en-US"/>
-              </w:rPr>
-              <w:t xml:space="preserve">, de </w:t>
-            </w:r>
-            <w:proofErr w:type="spellStart"/>
-            <w:r>
-              <w:rPr>
-                <w:lang w:val="en-US"/>
-              </w:rPr>
-              <w:t>raportare</w:t>
-            </w:r>
-            <w:proofErr w:type="spellEnd"/>
-            <w:r>
-              <w:rPr>
-                <w:lang w:val="en-US"/>
-              </w:rPr>
-              <w:t xml:space="preserve"> a </w:t>
-            </w:r>
-            <w:proofErr w:type="spellStart"/>
-            <w:r>
-              <w:rPr>
-                <w:lang w:val="en-US"/>
-              </w:rPr>
-              <w:t>unei</w:t>
-            </w:r>
-            <w:proofErr w:type="spellEnd"/>
-            <w:r>
-              <w:rPr>
-                <w:lang w:val="en-US"/>
-              </w:rPr>
               <w:t xml:space="preserve"> </w:t>
             </w:r>
-            <w:proofErr w:type="spellStart"/>
-            <w:r>
-              <w:rPr>
-                <w:lang w:val="en-US"/>
-              </w:rPr>
-              <w:t>urgente</w:t>
-            </w:r>
-            <w:proofErr w:type="spellEnd"/>
+            <w:r>
+              <w:rPr>
+                <w:lang w:val="en-US"/>
+              </w:rPr>
+              <w:t xml:space="preserve">de </w:t>
+            </w:r>
+            <w:proofErr w:type="spellStart"/>
+            <w:r>
+              <w:rPr>
+                <w:lang w:val="en-US"/>
+              </w:rPr>
+              <w:t>aplica</w:t>
+            </w:r>
+            <w:proofErr w:type="spellEnd"/>
+            <w:r>
+              <w:rPr>
+                <w:lang w:val="en-US"/>
+              </w:rPr>
+              <w:t xml:space="preserve"> </w:t>
+            </w:r>
+            <w:proofErr w:type="spellStart"/>
+            <w:r>
+              <w:rPr>
+                <w:lang w:val="en-US"/>
+              </w:rPr>
+              <w:t>pentru</w:t>
+            </w:r>
+            <w:proofErr w:type="spellEnd"/>
+            <w:r>
+              <w:rPr>
+                <w:lang w:val="en-US"/>
+              </w:rPr>
+              <w:t xml:space="preserve"> un curs</w:t>
+            </w:r>
           </w:p>
         </w:tc>
       </w:tr>
@@ -23125,10 +24045,122 @@
     </w:p>
     <w:p>
       <w:pPr>
-        <w:rPr>
-          <w:lang w:val="en-US"/>
-        </w:rPr>
-      </w:pPr>
+        <w:jc w:val="center"/>
+        <w:rPr>
+          <w:lang w:val="en-US"/>
+        </w:rPr>
+      </w:pPr>
+      <w:r>
+        <w:rPr>
+          <w:noProof/>
+          <w:lang w:val="en-US"/>
+        </w:rPr>
+        <w:drawing>
+          <wp:inline distT="0" distB="0" distL="0" distR="0" wp14:anchorId="0AE1C44F" wp14:editId="1234C72B">
+            <wp:extent cx="1649729" cy="1691089"/>
+            <wp:effectExtent l="38100" t="25400" r="14605" b="23495"/>
+            <wp:docPr id="18" name="Picture 18" descr="Graphical user interface, application, website, PowerPoint&#10;&#10;Description automatically generated"/>
+            <wp:cNvGraphicFramePr>
+              <a:graphicFrameLocks xmlns:a="http://schemas.openxmlformats.org/drawingml/2006/main" noChangeAspect="1"/>
+            </wp:cNvGraphicFramePr>
+            <a:graphic xmlns:a="http://schemas.openxmlformats.org/drawingml/2006/main">
+              <a:graphicData uri="http://schemas.openxmlformats.org/drawingml/2006/picture">
+                <pic:pic xmlns:pic="http://schemas.openxmlformats.org/drawingml/2006/picture">
+                  <pic:nvPicPr>
+                    <pic:cNvPr id="4" name="Picture 4" descr="Graphical user interface, application, website, PowerPoint&#10;&#10;Description automatically generated"/>
+                    <pic:cNvPicPr/>
+                  </pic:nvPicPr>
+                  <pic:blipFill rotWithShape="1">
+                    <a:blip r:embed="rId7" cstate="print">
+                      <a:extLst>
+                        <a:ext uri="{28A0092B-C50C-407E-A947-70E740481C1C}">
+                          <a14:useLocalDpi xmlns:a14="http://schemas.microsoft.com/office/drawing/2010/main" val="0"/>
+                        </a:ext>
+                      </a:extLst>
+                    </a:blip>
+                    <a:srcRect b="56414"/>
+                    <a:stretch/>
+                  </pic:blipFill>
+                  <pic:spPr bwMode="auto">
+                    <a:xfrm flipH="1">
+                      <a:off x="0" y="0"/>
+                      <a:ext cx="1658950" cy="1700542"/>
+                    </a:xfrm>
+                    <a:prstGeom prst="rect">
+                      <a:avLst/>
+                    </a:prstGeom>
+                    <a:scene3d>
+                      <a:camera prst="orthographicFront">
+                        <a:rot lat="0" lon="10800000" rev="0"/>
+                      </a:camera>
+                      <a:lightRig rig="threePt" dir="t"/>
+                    </a:scene3d>
+                    <a:extLst>
+                      <a:ext uri="{53640926-AAD7-44D8-BBD7-CCE9431645EC}">
+                        <a14:shadowObscured xmlns:a14="http://schemas.microsoft.com/office/drawing/2010/main"/>
+                      </a:ext>
+                    </a:extLst>
+                  </pic:spPr>
+                </pic:pic>
+              </a:graphicData>
+            </a:graphic>
+          </wp:inline>
+        </w:drawing>
+      </w:r>
+      <w:r>
+        <w:rPr>
+          <w:noProof/>
+          <w:lang w:val="en-US"/>
+        </w:rPr>
+        <w:drawing>
+          <wp:inline distT="0" distB="0" distL="0" distR="0" wp14:anchorId="44D2E707" wp14:editId="0C9196EE">
+            <wp:extent cx="1867388" cy="1714923"/>
+            <wp:effectExtent l="0" t="0" r="0" b="0"/>
+            <wp:docPr id="15" name="Picture 15"/>
+            <wp:cNvGraphicFramePr>
+              <a:graphicFrameLocks xmlns:a="http://schemas.openxmlformats.org/drawingml/2006/main" noChangeAspect="1"/>
+            </wp:cNvGraphicFramePr>
+            <a:graphic xmlns:a="http://schemas.openxmlformats.org/drawingml/2006/main">
+              <a:graphicData uri="http://schemas.openxmlformats.org/drawingml/2006/picture">
+                <pic:pic xmlns:pic="http://schemas.openxmlformats.org/drawingml/2006/picture">
+                  <pic:nvPicPr>
+                    <pic:cNvPr id="15" name="Picture 15"/>
+                    <pic:cNvPicPr/>
+                  </pic:nvPicPr>
+                  <pic:blipFill rotWithShape="1">
+                    <a:blip r:embed="rId18" cstate="print">
+                      <a:extLst>
+                        <a:ext uri="{28A0092B-C50C-407E-A947-70E740481C1C}">
+                          <a14:useLocalDpi xmlns:a14="http://schemas.microsoft.com/office/drawing/2010/main" val="0"/>
+                        </a:ext>
+                      </a:extLst>
+                    </a:blip>
+                    <a:srcRect b="47312"/>
+                    <a:stretch/>
+                  </pic:blipFill>
+                  <pic:spPr bwMode="auto">
+                    <a:xfrm>
+                      <a:off x="0" y="0"/>
+                      <a:ext cx="1890447" cy="1736099"/>
+                    </a:xfrm>
+                    <a:prstGeom prst="rect">
+                      <a:avLst/>
+                    </a:prstGeom>
+                    <a:ln>
+                      <a:noFill/>
+                    </a:ln>
+                    <a:extLst>
+                      <a:ext uri="{53640926-AAD7-44D8-BBD7-CCE9431645EC}">
+                        <a14:shadowObscured xmlns:a14="http://schemas.microsoft.com/office/drawing/2010/main"/>
+                      </a:ext>
+                    </a:extLst>
+                  </pic:spPr>
+                </pic:pic>
+              </a:graphicData>
+            </a:graphic>
+          </wp:inline>
+        </w:drawing>
+      </w:r>
     </w:p>
     <w:tbl>
       <w:tblPr>
@@ -23265,7 +24297,7 @@
               <w:rPr>
                 <w:lang w:val="en-US"/>
               </w:rPr>
-              <w:t xml:space="preserve"> </w:t>
+              <w:t xml:space="preserve"> in navbar </w:t>
             </w:r>
             <w:proofErr w:type="spellStart"/>
             <w:r>
@@ -23279,58 +24311,8 @@
               <w:rPr>
                 <w:lang w:val="en-US"/>
               </w:rPr>
-              <w:t xml:space="preserve"> mare </w:t>
-            </w:r>
-            <w:proofErr w:type="spellStart"/>
-            <w:r>
-              <w:rPr>
-                <w:lang w:val="en-US"/>
-              </w:rPr>
-              <w:t>rosu</w:t>
-            </w:r>
-            <w:proofErr w:type="spellEnd"/>
-            <w:r>
-              <w:rPr>
-                <w:lang w:val="en-US"/>
-              </w:rPr>
-              <w:t xml:space="preserve">, de </w:t>
-            </w:r>
-            <w:proofErr w:type="spellStart"/>
-            <w:r>
-              <w:rPr>
-                <w:lang w:val="en-US"/>
-              </w:rPr>
-              <w:t>raportare</w:t>
-            </w:r>
-            <w:proofErr w:type="spellEnd"/>
-            <w:r>
-              <w:rPr>
-                <w:lang w:val="en-US"/>
-              </w:rPr>
-              <w:t xml:space="preserve"> a </w:t>
-            </w:r>
-            <w:proofErr w:type="spellStart"/>
-            <w:r>
-              <w:rPr>
-                <w:lang w:val="en-US"/>
-              </w:rPr>
-              <w:t>unei</w:t>
-            </w:r>
-            <w:proofErr w:type="spellEnd"/>
-            <w:r>
-              <w:rPr>
-                <w:lang w:val="en-US"/>
-              </w:rPr>
-              <w:t xml:space="preserve"> </w:t>
-            </w:r>
-            <w:proofErr w:type="spellStart"/>
-            <w:r>
-              <w:rPr>
-                <w:lang w:val="en-US"/>
-              </w:rPr>
-              <w:t>urgente</w:t>
-            </w:r>
-            <w:proofErr w:type="spellEnd"/>
+              <w:t xml:space="preserve"> de First Aid Kits</w:t>
+            </w:r>
           </w:p>
         </w:tc>
       </w:tr>
@@ -23470,7 +24452,19 @@
         <w:rPr>
           <w:lang w:val="en-US"/>
         </w:rPr>
-        <w:t>Crerea</w:t>
+        <w:t>Cre</w:t>
+      </w:r>
+      <w:r>
+        <w:rPr>
+          <w:lang w:val="en-US"/>
+        </w:rPr>
+        <w:t>ar</w:t>
+      </w:r>
+      <w:r>
+        <w:rPr>
+          <w:lang w:val="en-US"/>
+        </w:rPr>
+        <w:t>ea</w:t>
       </w:r>
       <w:proofErr w:type="spellEnd"/>
       <w:r>
@@ -23576,6 +24570,118 @@
           <w:lang w:val="en-US"/>
         </w:rPr>
       </w:pPr>
+      <w:r>
+        <w:rPr>
+          <w:noProof/>
+          <w:lang w:val="en-US"/>
+        </w:rPr>
+        <w:lastRenderedPageBreak/>
+        <w:drawing>
+          <wp:inline distT="0" distB="0" distL="0" distR="0" wp14:anchorId="6CCE612B" wp14:editId="4472A42F">
+            <wp:extent cx="1649729" cy="1691089"/>
+            <wp:effectExtent l="38100" t="25400" r="14605" b="23495"/>
+            <wp:docPr id="19" name="Picture 19" descr="Graphical user interface, application, website, PowerPoint&#10;&#10;Description automatically generated"/>
+            <wp:cNvGraphicFramePr>
+              <a:graphicFrameLocks xmlns:a="http://schemas.openxmlformats.org/drawingml/2006/main" noChangeAspect="1"/>
+            </wp:cNvGraphicFramePr>
+            <a:graphic xmlns:a="http://schemas.openxmlformats.org/drawingml/2006/main">
+              <a:graphicData uri="http://schemas.openxmlformats.org/drawingml/2006/picture">
+                <pic:pic xmlns:pic="http://schemas.openxmlformats.org/drawingml/2006/picture">
+                  <pic:nvPicPr>
+                    <pic:cNvPr id="4" name="Picture 4" descr="Graphical user interface, application, website, PowerPoint&#10;&#10;Description automatically generated"/>
+                    <pic:cNvPicPr/>
+                  </pic:nvPicPr>
+                  <pic:blipFill rotWithShape="1">
+                    <a:blip r:embed="rId7" cstate="print">
+                      <a:extLst>
+                        <a:ext uri="{28A0092B-C50C-407E-A947-70E740481C1C}">
+                          <a14:useLocalDpi xmlns:a14="http://schemas.microsoft.com/office/drawing/2010/main" val="0"/>
+                        </a:ext>
+                      </a:extLst>
+                    </a:blip>
+                    <a:srcRect b="56414"/>
+                    <a:stretch/>
+                  </pic:blipFill>
+                  <pic:spPr bwMode="auto">
+                    <a:xfrm flipH="1">
+                      <a:off x="0" y="0"/>
+                      <a:ext cx="1658950" cy="1700542"/>
+                    </a:xfrm>
+                    <a:prstGeom prst="rect">
+                      <a:avLst/>
+                    </a:prstGeom>
+                    <a:scene3d>
+                      <a:camera prst="orthographicFront">
+                        <a:rot lat="0" lon="10800000" rev="0"/>
+                      </a:camera>
+                      <a:lightRig rig="threePt" dir="t"/>
+                    </a:scene3d>
+                    <a:extLst>
+                      <a:ext uri="{53640926-AAD7-44D8-BBD7-CCE9431645EC}">
+                        <a14:shadowObscured xmlns:a14="http://schemas.microsoft.com/office/drawing/2010/main"/>
+                      </a:ext>
+                    </a:extLst>
+                  </pic:spPr>
+                </pic:pic>
+              </a:graphicData>
+            </a:graphic>
+          </wp:inline>
+        </w:drawing>
+      </w:r>
+      <w:r>
+        <w:rPr>
+          <w:noProof/>
+          <w:lang w:val="en-US"/>
+        </w:rPr>
+        <w:drawing>
+          <wp:inline distT="0" distB="0" distL="0" distR="0" wp14:anchorId="27D051A7" wp14:editId="27038604">
+            <wp:extent cx="2120548" cy="1730279"/>
+            <wp:effectExtent l="0" t="0" r="0" b="0"/>
+            <wp:docPr id="20" name="Picture 20" descr="Graphical user interface, application&#10;&#10;Description automatically generated"/>
+            <wp:cNvGraphicFramePr>
+              <a:graphicFrameLocks xmlns:a="http://schemas.openxmlformats.org/drawingml/2006/main" noChangeAspect="1"/>
+            </wp:cNvGraphicFramePr>
+            <a:graphic xmlns:a="http://schemas.openxmlformats.org/drawingml/2006/main">
+              <a:graphicData uri="http://schemas.openxmlformats.org/drawingml/2006/picture">
+                <pic:pic xmlns:pic="http://schemas.openxmlformats.org/drawingml/2006/picture">
+                  <pic:nvPicPr>
+                    <pic:cNvPr id="20" name="Picture 20" descr="Graphical user interface, application&#10;&#10;Description automatically generated"/>
+                    <pic:cNvPicPr/>
+                  </pic:nvPicPr>
+                  <pic:blipFill rotWithShape="1">
+                    <a:blip r:embed="rId19" cstate="print">
+                      <a:extLst>
+                        <a:ext uri="{28A0092B-C50C-407E-A947-70E740481C1C}">
+                          <a14:useLocalDpi xmlns:a14="http://schemas.microsoft.com/office/drawing/2010/main" val="0"/>
+                        </a:ext>
+                      </a:extLst>
+                    </a:blip>
+                    <a:srcRect b="53187"/>
+                    <a:stretch/>
+                  </pic:blipFill>
+                  <pic:spPr bwMode="auto">
+                    <a:xfrm>
+                      <a:off x="0" y="0"/>
+                      <a:ext cx="2149961" cy="1754278"/>
+                    </a:xfrm>
+                    <a:prstGeom prst="rect">
+                      <a:avLst/>
+                    </a:prstGeom>
+                    <a:ln>
+                      <a:noFill/>
+                    </a:ln>
+                    <a:extLst>
+                      <a:ext uri="{53640926-AAD7-44D8-BBD7-CCE9431645EC}">
+                        <a14:shadowObscured xmlns:a14="http://schemas.microsoft.com/office/drawing/2010/main"/>
+                      </a:ext>
+                    </a:extLst>
+                  </pic:spPr>
+                </pic:pic>
+              </a:graphicData>
+            </a:graphic>
+          </wp:inline>
+        </w:drawing>
+      </w:r>
     </w:p>
     <w:p>
       <w:pPr>
@@ -23610,7 +24716,6 @@
               <w:rPr>
                 <w:lang w:val="en-US"/>
               </w:rPr>
-              <w:lastRenderedPageBreak/>
               <w:t>Specificarea</w:t>
             </w:r>
             <w:proofErr w:type="spellEnd"/>
@@ -23671,7 +24776,13 @@
               <w:rPr>
                 <w:lang w:val="en-US"/>
               </w:rPr>
-              <w:t>principala</w:t>
+              <w:t>princi</w:t>
+            </w:r>
+            <w:r>
+              <w:rPr>
+                <w:lang w:val="en-US"/>
+              </w:rPr>
+              <w:t>pala</w:t>
             </w:r>
             <w:proofErr w:type="spellEnd"/>
             <w:r>
@@ -23706,6 +24817,20 @@
               <w:rPr>
                 <w:lang w:val="en-US"/>
               </w:rPr>
+              <w:t xml:space="preserve">, </w:t>
+            </w:r>
+            <w:proofErr w:type="spellStart"/>
+            <w:r>
+              <w:rPr>
+                <w:lang w:val="en-US"/>
+              </w:rPr>
+              <w:t>dupa</w:t>
+            </w:r>
+            <w:proofErr w:type="spellEnd"/>
+            <w:r>
+              <w:rPr>
+                <w:lang w:val="en-US"/>
+              </w:rPr>
               <w:t xml:space="preserve"> </w:t>
             </w:r>
             <w:proofErr w:type="spellStart"/>
@@ -23713,6 +24838,34 @@
               <w:rPr>
                 <w:lang w:val="en-US"/>
               </w:rPr>
+              <w:t>logarea</w:t>
+            </w:r>
+            <w:proofErr w:type="spellEnd"/>
+            <w:r>
+              <w:rPr>
+                <w:lang w:val="en-US"/>
+              </w:rPr>
+              <w:t xml:space="preserve"> ca voluntary </w:t>
+            </w:r>
+            <w:proofErr w:type="spellStart"/>
+            <w:r>
+              <w:rPr>
+                <w:lang w:val="en-US"/>
+              </w:rPr>
+              <w:t>va</w:t>
+            </w:r>
+            <w:proofErr w:type="spellEnd"/>
+            <w:r>
+              <w:rPr>
+                <w:lang w:val="en-US"/>
+              </w:rPr>
+              <w:t xml:space="preserve"> </w:t>
+            </w:r>
+            <w:proofErr w:type="spellStart"/>
+            <w:r>
+              <w:rPr>
+                <w:lang w:val="en-US"/>
+              </w:rPr>
               <w:t>exista</w:t>
             </w:r>
             <w:proofErr w:type="spellEnd"/>
@@ -23734,58 +24887,36 @@
               <w:rPr>
                 <w:lang w:val="en-US"/>
               </w:rPr>
-              <w:t xml:space="preserve"> mare </w:t>
-            </w:r>
-            <w:proofErr w:type="spellStart"/>
-            <w:r>
-              <w:rPr>
-                <w:lang w:val="en-US"/>
-              </w:rPr>
-              <w:t>rosu</w:t>
-            </w:r>
-            <w:proofErr w:type="spellEnd"/>
-            <w:r>
-              <w:rPr>
-                <w:lang w:val="en-US"/>
-              </w:rPr>
-              <w:t xml:space="preserve">, de </w:t>
-            </w:r>
-            <w:proofErr w:type="spellStart"/>
-            <w:r>
-              <w:rPr>
-                <w:lang w:val="en-US"/>
-              </w:rPr>
-              <w:t>raportare</w:t>
-            </w:r>
-            <w:proofErr w:type="spellEnd"/>
-            <w:r>
-              <w:rPr>
-                <w:lang w:val="en-US"/>
-              </w:rPr>
-              <w:t xml:space="preserve"> a </w:t>
-            </w:r>
-            <w:proofErr w:type="spellStart"/>
-            <w:r>
-              <w:rPr>
-                <w:lang w:val="en-US"/>
-              </w:rPr>
-              <w:t>unei</w:t>
-            </w:r>
-            <w:proofErr w:type="spellEnd"/>
-            <w:r>
-              <w:rPr>
-                <w:lang w:val="en-US"/>
-              </w:rPr>
-              <w:t xml:space="preserve"> </w:t>
-            </w:r>
-            <w:proofErr w:type="spellStart"/>
-            <w:r>
-              <w:rPr>
-                <w:lang w:val="en-US"/>
-              </w:rPr>
-              <w:t>urgente</w:t>
-            </w:r>
-            <w:proofErr w:type="spellEnd"/>
+              <w:t xml:space="preserve"> de </w:t>
+            </w:r>
+            <w:proofErr w:type="spellStart"/>
+            <w:r>
+              <w:rPr>
+                <w:lang w:val="en-US"/>
+              </w:rPr>
+              <w:t>creaza</w:t>
+            </w:r>
+            <w:proofErr w:type="spellEnd"/>
+            <w:r>
+              <w:rPr>
+                <w:lang w:val="en-US"/>
+              </w:rPr>
+              <w:t xml:space="preserve"> un tutorial sub </w:t>
+            </w:r>
+            <w:proofErr w:type="spellStart"/>
+            <w:r>
+              <w:rPr>
+                <w:lang w:val="en-US"/>
+              </w:rPr>
+              <w:t>sectiunea</w:t>
+            </w:r>
+            <w:proofErr w:type="spellEnd"/>
+            <w:r>
+              <w:rPr>
+                <w:lang w:val="en-US"/>
+              </w:rPr>
+              <w:t xml:space="preserve"> de customer support</w:t>
+            </w:r>
           </w:p>
         </w:tc>
       </w:tr>
@@ -24005,7 +25136,7 @@
                     <pic:cNvPicPr/>
                   </pic:nvPicPr>
                   <pic:blipFill rotWithShape="1">
-                    <a:blip r:embed="rId9" cstate="print">
+                    <a:blip r:embed="rId20" cstate="print">
                       <a:extLst>
                         <a:ext uri="{28A0092B-C50C-407E-A947-70E740481C1C}">
                           <a14:useLocalDpi xmlns:a14="http://schemas.microsoft.com/office/drawing/2010/main" val="0"/>
@@ -24357,8 +25488,8 @@
       </w:pPr>
     </w:p>
     <w:sectPr>
-      <w:headerReference w:type="default" r:id="rId10"/>
-      <w:footerReference w:type="default" r:id="rId11"/>
+      <w:headerReference w:type="default" r:id="rId21"/>
+      <w:footerReference w:type="default" r:id="rId22"/>
       <w:pgSz w:w="11906" w:h="16838"/>
       <w:pgMar w:top="1440" w:right="1440" w:bottom="1440" w:left="1440" w:header="708" w:footer="708" w:gutter="0"/>
       <w:cols w:space="708"/>
@@ -26612,7 +27743,7 @@
         <w:rFonts w:asciiTheme="minorHAnsi" w:eastAsiaTheme="minorHAnsi" w:hAnsiTheme="minorHAnsi" w:cstheme="minorBidi"/>
         <w:sz w:val="22"/>
         <w:szCs w:val="22"/>
-        <w:lang w:eastAsia="en-US" w:bidi="ar-SA"/>
+        <w:lang w:val="en-RO" w:eastAsia="en-US" w:bidi="ar-SA"/>
       </w:rPr>
     </w:rPrDefault>
     <w:pPrDefault>

</xml_diff>